<commit_message>
Added compiled ver. report
</commit_message>
<xml_diff>
--- a/Bogdan/lab9/documenteRaport/Profesor-Grupa_TrimiterePostare.docx
+++ b/Bogdan/lab9/documenteRaport/Profesor-Grupa_TrimiterePostare.docx
@@ -6,6 +6,26 @@
       <w:pPr>
         <w:rPr>
           <w:rFonts w:ascii="Arial Rounded MT Bold" w:hAnsi="Arial Rounded MT Bold"/>
+          <w:b/>
+          <w:sz w:val="28"/>
+          <w:szCs w:val="28"/>
+        </w:rPr>
+      </w:pPr>
+      <w:bookmarkStart w:id="0" w:name="_GoBack"/>
+      <w:r>
+        <w:rPr>
+          <w:rFonts w:ascii="Arial Rounded MT Bold" w:hAnsi="Arial Rounded MT Bold"/>
+          <w:b/>
+          <w:sz w:val="28"/>
+          <w:szCs w:val="28"/>
+        </w:rPr>
+        <w:t>Profesor-Grupa_TrimiterePostare</w:t>
+      </w:r>
+    </w:p>
+    <w:p>
+      <w:pPr>
+        <w:rPr>
+          <w:rFonts w:ascii="Arial Rounded MT Bold" w:hAnsi="Arial Rounded MT Bold"/>
           <w:sz w:val="28"/>
           <w:szCs w:val="28"/>
         </w:rPr>
@@ -595,284 +615,275 @@
           <w:sz w:val="28"/>
           <w:szCs w:val="28"/>
         </w:rPr>
-        <w:t xml:space="preserve"> (ex: </w:t>
-      </w:r>
-      <w:bookmarkStart w:id="0" w:name="_GoBack"/>
+        <w:t xml:space="preserve"> (ex: IA1)</w:t>
+      </w:r>
+      <w:r>
+        <w:rPr>
+          <w:rFonts w:ascii="Arial Rounded MT Bold" w:hAnsi="Arial Rounded MT Bold"/>
+          <w:sz w:val="28"/>
+          <w:szCs w:val="28"/>
+        </w:rPr>
+        <w:t>.</w:t>
+      </w:r>
+    </w:p>
+    <w:p>
+      <w:pPr>
+        <w:rPr>
+          <w:rFonts w:ascii="Arial Rounded MT Bold" w:hAnsi="Arial Rounded MT Bold"/>
+          <w:sz w:val="28"/>
+          <w:szCs w:val="28"/>
+        </w:rPr>
+      </w:pPr>
+      <w:r>
+        <w:rPr>
+          <w:rFonts w:ascii="Arial Rounded MT Bold" w:hAnsi="Arial Rounded MT Bold"/>
+          <w:sz w:val="28"/>
+          <w:szCs w:val="28"/>
+        </w:rPr>
+        <w:t xml:space="preserve">Test : </w:t>
+      </w:r>
+    </w:p>
+    <w:p>
+      <w:pPr>
+        <w:rPr>
+          <w:rFonts w:ascii="Arial Rounded MT Bold" w:hAnsi="Arial Rounded MT Bold"/>
+          <w:sz w:val="28"/>
+          <w:szCs w:val="28"/>
+        </w:rPr>
+      </w:pPr>
+      <w:r>
+        <w:rPr>
+          <w:rFonts w:ascii="Arial Rounded MT Bold" w:hAnsi="Arial Rounded MT Bold"/>
+          <w:sz w:val="28"/>
+          <w:szCs w:val="28"/>
+        </w:rPr>
+        <w:t>Prof: qallump0 - cnL3xTu7kN</w:t>
+      </w:r>
+    </w:p>
+    <w:p>
+      <w:pPr>
+        <w:rPr>
+          <w:rFonts w:ascii="Arial Rounded MT Bold" w:hAnsi="Arial Rounded MT Bold"/>
+          <w:sz w:val="28"/>
+          <w:szCs w:val="28"/>
+        </w:rPr>
+      </w:pPr>
+      <w:r>
+        <w:rPr>
+          <w:rFonts w:ascii="Arial Rounded MT Bold" w:hAnsi="Arial Rounded MT Bold"/>
+          <w:sz w:val="28"/>
+          <w:szCs w:val="28"/>
+        </w:rPr>
+        <w:t>post: de la profesor la grup anul 1, A1, nepermis</w:t>
+      </w:r>
+    </w:p>
+    <w:p>
+      <w:pPr>
+        <w:rPr>
+          <w:rFonts w:ascii="Arial Rounded MT Bold" w:hAnsi="Arial Rounded MT Bold"/>
+          <w:sz w:val="28"/>
+          <w:szCs w:val="28"/>
+        </w:rPr>
+      </w:pPr>
+    </w:p>
+    <w:p>
+      <w:pPr>
+        <w:rPr>
+          <w:rFonts w:ascii="Arial Rounded MT Bold" w:hAnsi="Arial Rounded MT Bold"/>
+          <w:sz w:val="28"/>
+          <w:szCs w:val="28"/>
+        </w:rPr>
+      </w:pPr>
+    </w:p>
+    <w:p>
+      <w:pPr>
+        <w:rPr>
+          <w:rFonts w:ascii="Arial Rounded MT Bold" w:hAnsi="Arial Rounded MT Bold"/>
+          <w:sz w:val="28"/>
+          <w:szCs w:val="28"/>
+        </w:rPr>
+      </w:pPr>
+      <w:r>
+        <w:rPr>
+          <w:rFonts w:ascii="Arial Rounded MT Bold" w:hAnsi="Arial Rounded MT Bold"/>
+          <w:sz w:val="28"/>
+          <w:szCs w:val="28"/>
+        </w:rPr>
+        <w:t xml:space="preserve">Test : </w:t>
+      </w:r>
+    </w:p>
+    <w:p>
+      <w:pPr>
+        <w:rPr>
+          <w:rFonts w:ascii="Arial Rounded MT Bold" w:hAnsi="Arial Rounded MT Bold"/>
+          <w:sz w:val="28"/>
+          <w:szCs w:val="28"/>
+        </w:rPr>
+      </w:pPr>
+      <w:r>
+        <w:rPr>
+          <w:rFonts w:ascii="Arial Rounded MT Bold" w:hAnsi="Arial Rounded MT Bold"/>
+          <w:sz w:val="28"/>
+          <w:szCs w:val="28"/>
+        </w:rPr>
+        <w:t>Prof: qallump0 - cnL3xTu7kN</w:t>
+      </w:r>
+    </w:p>
+    <w:p>
+      <w:pPr>
+        <w:rPr>
+          <w:rFonts w:ascii="Arial Rounded MT Bold" w:hAnsi="Arial Rounded MT Bold"/>
+          <w:sz w:val="28"/>
+          <w:szCs w:val="28"/>
+        </w:rPr>
+      </w:pPr>
+      <w:r>
+        <w:rPr>
+          <w:rFonts w:ascii="Arial Rounded MT Bold" w:hAnsi="Arial Rounded MT Bold"/>
+          <w:sz w:val="28"/>
+          <w:szCs w:val="28"/>
+        </w:rPr>
+        <w:t>post: de la profesor la grup mentorat tutor8's, permis</w:t>
+      </w:r>
+    </w:p>
+    <w:p>
+      <w:pPr>
+        <w:rPr>
+          <w:rFonts w:ascii="Arial Rounded MT Bold" w:hAnsi="Arial Rounded MT Bold"/>
+          <w:sz w:val="28"/>
+          <w:szCs w:val="28"/>
+        </w:rPr>
+      </w:pPr>
+    </w:p>
+    <w:p>
+      <w:pPr>
+        <w:rPr>
+          <w:rFonts w:ascii="Arial Rounded MT Bold" w:hAnsi="Arial Rounded MT Bold"/>
+          <w:sz w:val="28"/>
+          <w:szCs w:val="28"/>
+        </w:rPr>
+      </w:pPr>
+    </w:p>
+    <w:p>
+      <w:pPr>
+        <w:rPr>
+          <w:rFonts w:ascii="Arial Rounded MT Bold" w:hAnsi="Arial Rounded MT Bold"/>
+          <w:sz w:val="28"/>
+          <w:szCs w:val="28"/>
+        </w:rPr>
+      </w:pPr>
+      <w:r>
+        <w:rPr>
+          <w:rFonts w:ascii="Arial Rounded MT Bold" w:hAnsi="Arial Rounded MT Bold"/>
+          <w:sz w:val="28"/>
+          <w:szCs w:val="28"/>
+        </w:rPr>
+        <w:t xml:space="preserve">Test : </w:t>
+      </w:r>
+    </w:p>
+    <w:p>
+      <w:pPr>
+        <w:rPr>
+          <w:rFonts w:ascii="Arial Rounded MT Bold" w:hAnsi="Arial Rounded MT Bold"/>
+          <w:sz w:val="28"/>
+          <w:szCs w:val="28"/>
+        </w:rPr>
+      </w:pPr>
+      <w:r>
+        <w:rPr>
+          <w:rFonts w:ascii="Arial Rounded MT Bold" w:hAnsi="Arial Rounded MT Bold"/>
+          <w:sz w:val="28"/>
+          <w:szCs w:val="28"/>
+        </w:rPr>
+        <w:t>Prof: qallump0 - cnL3xTu7kN</w:t>
+      </w:r>
+    </w:p>
+    <w:p>
+      <w:pPr>
+        <w:rPr>
+          <w:rFonts w:ascii="Arial Rounded MT Bold" w:hAnsi="Arial Rounded MT Bold"/>
+          <w:sz w:val="28"/>
+          <w:szCs w:val="28"/>
+        </w:rPr>
+      </w:pPr>
+      <w:r>
+        <w:rPr>
+          <w:rFonts w:ascii="Arial Rounded MT Bold" w:hAnsi="Arial Rounded MT Bold"/>
+          <w:sz w:val="28"/>
+          <w:szCs w:val="28"/>
+        </w:rPr>
+        <w:t>post: de la profesor la grup mentorat tutor5's, permis</w:t>
+      </w:r>
+    </w:p>
+    <w:p>
+      <w:pPr>
+        <w:rPr>
+          <w:rFonts w:ascii="Arial Rounded MT Bold" w:hAnsi="Arial Rounded MT Bold"/>
+          <w:sz w:val="28"/>
+          <w:szCs w:val="28"/>
+        </w:rPr>
+      </w:pPr>
+    </w:p>
+    <w:p>
+      <w:pPr>
+        <w:rPr>
+          <w:rFonts w:ascii="Arial Rounded MT Bold" w:hAnsi="Arial Rounded MT Bold"/>
+          <w:sz w:val="28"/>
+          <w:szCs w:val="28"/>
+        </w:rPr>
+      </w:pPr>
+    </w:p>
+    <w:p>
+      <w:pPr>
+        <w:rPr>
+          <w:rFonts w:ascii="Arial Rounded MT Bold" w:hAnsi="Arial Rounded MT Bold"/>
+          <w:sz w:val="28"/>
+          <w:szCs w:val="28"/>
+        </w:rPr>
+      </w:pPr>
+      <w:r>
+        <w:rPr>
+          <w:rFonts w:ascii="Arial Rounded MT Bold" w:hAnsi="Arial Rounded MT Bold"/>
+          <w:sz w:val="28"/>
+          <w:szCs w:val="28"/>
+        </w:rPr>
+        <w:t xml:space="preserve">Test : </w:t>
+      </w:r>
+    </w:p>
+    <w:p>
+      <w:pPr>
+        <w:rPr>
+          <w:rFonts w:ascii="Arial Rounded MT Bold" w:hAnsi="Arial Rounded MT Bold"/>
+          <w:sz w:val="28"/>
+          <w:szCs w:val="28"/>
+        </w:rPr>
+      </w:pPr>
+      <w:r>
+        <w:rPr>
+          <w:rFonts w:ascii="Arial Rounded MT Bold" w:hAnsi="Arial Rounded MT Bold"/>
+          <w:sz w:val="28"/>
+          <w:szCs w:val="28"/>
+        </w:rPr>
+        <w:t>Prof: mblackahpf - mCYCXe38H</w:t>
+      </w:r>
+    </w:p>
+    <w:p>
+      <w:pPr>
+        <w:rPr>
+          <w:rFonts w:ascii="Arial Rounded MT Bold" w:hAnsi="Arial Rounded MT Bold"/>
+          <w:sz w:val="28"/>
+          <w:szCs w:val="28"/>
+        </w:rPr>
+      </w:pPr>
+      <w:r>
+        <w:rPr>
+          <w:rFonts w:ascii="Arial Rounded MT Bold" w:hAnsi="Arial Rounded MT Bold"/>
+          <w:sz w:val="28"/>
+          <w:szCs w:val="28"/>
+        </w:rPr>
+        <w:t>post: de la profesor la grup mentorat tutor5's, permis</w:t>
+      </w:r>
       <w:bookmarkEnd w:id="0"/>
-      <w:r>
-        <w:rPr>
-          <w:rFonts w:ascii="Arial Rounded MT Bold" w:hAnsi="Arial Rounded MT Bold"/>
-          <w:sz w:val="28"/>
-          <w:szCs w:val="28"/>
-        </w:rPr>
-        <w:t>IA1)</w:t>
-      </w:r>
-      <w:r>
-        <w:rPr>
-          <w:rFonts w:ascii="Arial Rounded MT Bold" w:hAnsi="Arial Rounded MT Bold"/>
-          <w:sz w:val="28"/>
-          <w:szCs w:val="28"/>
-        </w:rPr>
-        <w:t>.</w:t>
-      </w:r>
-    </w:p>
-    <w:p>
-      <w:pPr>
-        <w:rPr>
-          <w:rFonts w:ascii="Arial Rounded MT Bold" w:hAnsi="Arial Rounded MT Bold"/>
-          <w:sz w:val="28"/>
-          <w:szCs w:val="28"/>
-        </w:rPr>
-      </w:pPr>
-      <w:r>
-        <w:rPr>
-          <w:rFonts w:ascii="Arial Rounded MT Bold" w:hAnsi="Arial Rounded MT Bold"/>
-          <w:sz w:val="28"/>
-          <w:szCs w:val="28"/>
-        </w:rPr>
-        <w:t xml:space="preserve">Test : </w:t>
-      </w:r>
-    </w:p>
-    <w:p>
-      <w:pPr>
-        <w:rPr>
-          <w:rFonts w:ascii="Arial Rounded MT Bold" w:hAnsi="Arial Rounded MT Bold"/>
-          <w:sz w:val="28"/>
-          <w:szCs w:val="28"/>
-        </w:rPr>
-      </w:pPr>
-      <w:r>
-        <w:rPr>
-          <w:rFonts w:ascii="Arial Rounded MT Bold" w:hAnsi="Arial Rounded MT Bold"/>
-          <w:sz w:val="28"/>
-          <w:szCs w:val="28"/>
-        </w:rPr>
-        <w:t>Prof: qallump0 - cnL3xTu7kN</w:t>
-      </w:r>
-    </w:p>
-    <w:p>
-      <w:pPr>
-        <w:rPr>
-          <w:rFonts w:ascii="Arial Rounded MT Bold" w:hAnsi="Arial Rounded MT Bold"/>
-          <w:sz w:val="28"/>
-          <w:szCs w:val="28"/>
-        </w:rPr>
-      </w:pPr>
-      <w:r>
-        <w:rPr>
-          <w:rFonts w:ascii="Arial Rounded MT Bold" w:hAnsi="Arial Rounded MT Bold"/>
-          <w:sz w:val="28"/>
-          <w:szCs w:val="28"/>
-        </w:rPr>
-        <w:t>post: de la profesor la grup anul 1, A1, nepermis</w:t>
-      </w:r>
-    </w:p>
-    <w:p>
-      <w:pPr>
-        <w:rPr>
-          <w:rFonts w:ascii="Arial Rounded MT Bold" w:hAnsi="Arial Rounded MT Bold"/>
-          <w:sz w:val="28"/>
-          <w:szCs w:val="28"/>
-        </w:rPr>
-      </w:pPr>
-    </w:p>
-    <w:p>
-      <w:pPr>
-        <w:rPr>
-          <w:rFonts w:ascii="Arial Rounded MT Bold" w:hAnsi="Arial Rounded MT Bold"/>
-          <w:sz w:val="28"/>
-          <w:szCs w:val="28"/>
-        </w:rPr>
-      </w:pPr>
-    </w:p>
-    <w:p>
-      <w:pPr>
-        <w:rPr>
-          <w:rFonts w:ascii="Arial Rounded MT Bold" w:hAnsi="Arial Rounded MT Bold"/>
-          <w:sz w:val="28"/>
-          <w:szCs w:val="28"/>
-        </w:rPr>
-      </w:pPr>
-      <w:r>
-        <w:rPr>
-          <w:rFonts w:ascii="Arial Rounded MT Bold" w:hAnsi="Arial Rounded MT Bold"/>
-          <w:sz w:val="28"/>
-          <w:szCs w:val="28"/>
-        </w:rPr>
-        <w:t xml:space="preserve">Test : </w:t>
-      </w:r>
-    </w:p>
-    <w:p>
-      <w:pPr>
-        <w:rPr>
-          <w:rFonts w:ascii="Arial Rounded MT Bold" w:hAnsi="Arial Rounded MT Bold"/>
-          <w:sz w:val="28"/>
-          <w:szCs w:val="28"/>
-        </w:rPr>
-      </w:pPr>
-      <w:r>
-        <w:rPr>
-          <w:rFonts w:ascii="Arial Rounded MT Bold" w:hAnsi="Arial Rounded MT Bold"/>
-          <w:sz w:val="28"/>
-          <w:szCs w:val="28"/>
-        </w:rPr>
-        <w:t>Prof: qallump0 - cnL3xTu7kN</w:t>
-      </w:r>
-    </w:p>
-    <w:p>
-      <w:pPr>
-        <w:rPr>
-          <w:rFonts w:ascii="Arial Rounded MT Bold" w:hAnsi="Arial Rounded MT Bold"/>
-          <w:sz w:val="28"/>
-          <w:szCs w:val="28"/>
-        </w:rPr>
-      </w:pPr>
-      <w:r>
-        <w:rPr>
-          <w:rFonts w:ascii="Arial Rounded MT Bold" w:hAnsi="Arial Rounded MT Bold"/>
-          <w:sz w:val="28"/>
-          <w:szCs w:val="28"/>
-        </w:rPr>
-        <w:t>post: de la profesor la grup mentorat tutor8's, permis</w:t>
-      </w:r>
-    </w:p>
-    <w:p>
-      <w:pPr>
-        <w:rPr>
-          <w:rFonts w:ascii="Arial Rounded MT Bold" w:hAnsi="Arial Rounded MT Bold"/>
-          <w:sz w:val="28"/>
-          <w:szCs w:val="28"/>
-        </w:rPr>
-      </w:pPr>
-    </w:p>
-    <w:p>
-      <w:pPr>
-        <w:rPr>
-          <w:rFonts w:ascii="Arial Rounded MT Bold" w:hAnsi="Arial Rounded MT Bold"/>
-          <w:sz w:val="28"/>
-          <w:szCs w:val="28"/>
-        </w:rPr>
-      </w:pPr>
-    </w:p>
-    <w:p>
-      <w:pPr>
-        <w:rPr>
-          <w:rFonts w:ascii="Arial Rounded MT Bold" w:hAnsi="Arial Rounded MT Bold"/>
-          <w:sz w:val="28"/>
-          <w:szCs w:val="28"/>
-        </w:rPr>
-      </w:pPr>
-      <w:r>
-        <w:rPr>
-          <w:rFonts w:ascii="Arial Rounded MT Bold" w:hAnsi="Arial Rounded MT Bold"/>
-          <w:sz w:val="28"/>
-          <w:szCs w:val="28"/>
-        </w:rPr>
-        <w:t xml:space="preserve">Test : </w:t>
-      </w:r>
-    </w:p>
-    <w:p>
-      <w:pPr>
-        <w:rPr>
-          <w:rFonts w:ascii="Arial Rounded MT Bold" w:hAnsi="Arial Rounded MT Bold"/>
-          <w:sz w:val="28"/>
-          <w:szCs w:val="28"/>
-        </w:rPr>
-      </w:pPr>
-      <w:r>
-        <w:rPr>
-          <w:rFonts w:ascii="Arial Rounded MT Bold" w:hAnsi="Arial Rounded MT Bold"/>
-          <w:sz w:val="28"/>
-          <w:szCs w:val="28"/>
-        </w:rPr>
-        <w:t>Prof: qallump0 - cnL3xTu7kN</w:t>
-      </w:r>
-    </w:p>
-    <w:p>
-      <w:pPr>
-        <w:rPr>
-          <w:rFonts w:ascii="Arial Rounded MT Bold" w:hAnsi="Arial Rounded MT Bold"/>
-          <w:sz w:val="28"/>
-          <w:szCs w:val="28"/>
-        </w:rPr>
-      </w:pPr>
-      <w:r>
-        <w:rPr>
-          <w:rFonts w:ascii="Arial Rounded MT Bold" w:hAnsi="Arial Rounded MT Bold"/>
-          <w:sz w:val="28"/>
-          <w:szCs w:val="28"/>
-        </w:rPr>
-        <w:t>post: de la profesor la grup mentorat tutor5's, permis</w:t>
-      </w:r>
-    </w:p>
-    <w:p>
-      <w:pPr>
-        <w:rPr>
-          <w:rFonts w:ascii="Arial Rounded MT Bold" w:hAnsi="Arial Rounded MT Bold"/>
-          <w:sz w:val="28"/>
-          <w:szCs w:val="28"/>
-        </w:rPr>
-      </w:pPr>
-    </w:p>
-    <w:p>
-      <w:pPr>
-        <w:rPr>
-          <w:rFonts w:ascii="Arial Rounded MT Bold" w:hAnsi="Arial Rounded MT Bold"/>
-          <w:sz w:val="28"/>
-          <w:szCs w:val="28"/>
-        </w:rPr>
-      </w:pPr>
-    </w:p>
-    <w:p>
-      <w:pPr>
-        <w:rPr>
-          <w:rFonts w:ascii="Arial Rounded MT Bold" w:hAnsi="Arial Rounded MT Bold"/>
-          <w:sz w:val="28"/>
-          <w:szCs w:val="28"/>
-        </w:rPr>
-      </w:pPr>
-      <w:r>
-        <w:rPr>
-          <w:rFonts w:ascii="Arial Rounded MT Bold" w:hAnsi="Arial Rounded MT Bold"/>
-          <w:sz w:val="28"/>
-          <w:szCs w:val="28"/>
-        </w:rPr>
-        <w:t xml:space="preserve">Test : </w:t>
-      </w:r>
-    </w:p>
-    <w:p>
-      <w:pPr>
-        <w:rPr>
-          <w:rFonts w:ascii="Arial Rounded MT Bold" w:hAnsi="Arial Rounded MT Bold"/>
-          <w:sz w:val="28"/>
-          <w:szCs w:val="28"/>
-        </w:rPr>
-      </w:pPr>
-      <w:r>
-        <w:rPr>
-          <w:rFonts w:ascii="Arial Rounded MT Bold" w:hAnsi="Arial Rounded MT Bold"/>
-          <w:sz w:val="28"/>
-          <w:szCs w:val="28"/>
-        </w:rPr>
-        <w:t>Prof: mblackahpf - mCYCXe38H</w:t>
-      </w:r>
-    </w:p>
-    <w:p>
-      <w:pPr>
-        <w:rPr>
-          <w:rFonts w:ascii="Arial Rounded MT Bold" w:hAnsi="Arial Rounded MT Bold"/>
-          <w:sz w:val="28"/>
-          <w:szCs w:val="28"/>
-        </w:rPr>
-      </w:pPr>
-      <w:r>
-        <w:rPr>
-          <w:rFonts w:ascii="Arial Rounded MT Bold" w:hAnsi="Arial Rounded MT Bold"/>
-          <w:sz w:val="28"/>
-          <w:szCs w:val="28"/>
-        </w:rPr>
-        <w:t>post: de la profesor la grup mentorat tutor5's, permis</w:t>
-      </w:r>
     </w:p>
     <w:sectPr>
       <w:headerReference w:type="default" r:id="rId6"/>

</xml_diff>